<commit_message>
update node16 (about pm2 lib)
</commit_message>
<xml_diff>
--- a/筆記16_NodeJS的啟動與調適.docx
+++ b/筆記16_NodeJS的啟動與調適.docx
@@ -1686,6 +1686,35 @@
         <w:rPr>
           <w:rFonts w:hint="eastAsia"/>
         </w:rPr>
+        <w:t xml:space="preserve"> </w:t>
+      </w:r>
+      <w:hyperlink r:id="rId9" w:history="1">
+        <w:r>
+          <w:rPr>
+            <w:rStyle w:val="a4"/>
+          </w:rPr>
+          <w:t>http://pm2.keymetrics.io/</w:t>
+        </w:r>
+      </w:hyperlink>
+    </w:p>
+    <w:p>
+      <w:pPr>
+        <w:pStyle w:val="a3"/>
+        <w:ind w:leftChars="0" w:left="360"/>
+        <w:rPr>
+          <w:rFonts w:hint="eastAsia"/>
+        </w:rPr>
+      </w:pPr>
+    </w:p>
+    <w:p>
+      <w:pPr>
+        <w:pStyle w:val="a3"/>
+        <w:ind w:leftChars="0" w:left="360"/>
+      </w:pPr>
+      <w:r>
+        <w:rPr>
+          <w:rFonts w:hint="eastAsia"/>
+        </w:rPr>
         <w:t>是基於進程</w:t>
       </w:r>
       <w:r>
@@ -1777,7 +1806,11 @@
         <w:pStyle w:val="a3"/>
         <w:ind w:leftChars="0" w:left="360"/>
         <w:rPr>
-          <w:rFonts w:hint="eastAsia"/>
+          <w:rFonts w:ascii="Arial" w:hAnsi="Arial" w:cs="Arial"/>
+          <w:color w:val="333333"/>
+          <w:sz w:val="21"/>
+          <w:szCs w:val="21"/>
+          <w:shd w:val="clear" w:color="auto" w:fill="FFFFFF"/>
         </w:rPr>
       </w:pPr>
       <w:proofErr w:type="spellStart"/>
@@ -1910,9 +1943,292 @@
           <w:shd w:val="clear" w:color="auto" w:fill="FFFFFF"/>
         </w:rPr>
         <w:t>等</w:t>
+      </w:r>
+    </w:p>
+    <w:p>
+      <w:pPr>
+        <w:pStyle w:val="a3"/>
+        <w:ind w:leftChars="0" w:left="360"/>
+        <w:rPr>
+          <w:rFonts w:ascii="Arial" w:hAnsi="Arial" w:cs="Arial"/>
+          <w:color w:val="333333"/>
+          <w:sz w:val="21"/>
+          <w:szCs w:val="21"/>
+          <w:shd w:val="clear" w:color="auto" w:fill="FFFFFF"/>
+        </w:rPr>
+      </w:pPr>
+    </w:p>
+    <w:p>
+      <w:pPr>
+        <w:pStyle w:val="a3"/>
+        <w:ind w:leftChars="0" w:left="360"/>
+        <w:rPr>
+          <w:rFonts w:ascii="Arial" w:hAnsi="Arial" w:cs="Arial"/>
+          <w:color w:val="333333"/>
+          <w:sz w:val="21"/>
+          <w:szCs w:val="21"/>
+          <w:shd w:val="clear" w:color="auto" w:fill="FFFFFF"/>
+        </w:rPr>
+      </w:pPr>
+      <w:r>
+        <w:rPr>
+          <w:rFonts w:ascii="Arial" w:hAnsi="Arial" w:cs="Arial" w:hint="eastAsia"/>
+          <w:color w:val="333333"/>
+          <w:sz w:val="21"/>
+          <w:szCs w:val="21"/>
+          <w:shd w:val="clear" w:color="auto" w:fill="FFFFFF"/>
+        </w:rPr>
+        <w:t>用</w:t>
+      </w:r>
+      <w:proofErr w:type="spellStart"/>
+      <w:r>
+        <w:rPr>
+          <w:rFonts w:ascii="Arial" w:hAnsi="Arial" w:cs="Arial"/>
+          <w:color w:val="333333"/>
+          <w:sz w:val="21"/>
+          <w:szCs w:val="21"/>
+          <w:shd w:val="clear" w:color="auto" w:fill="FFFFFF"/>
+        </w:rPr>
+        <w:t>npm</w:t>
+      </w:r>
+      <w:proofErr w:type="spellEnd"/>
+      <w:r>
+        <w:rPr>
+          <w:rFonts w:ascii="Arial" w:hAnsi="Arial" w:cs="Arial"/>
+          <w:color w:val="333333"/>
+          <w:sz w:val="21"/>
+          <w:szCs w:val="21"/>
+          <w:shd w:val="clear" w:color="auto" w:fill="FFFFFF"/>
+        </w:rPr>
+        <w:t xml:space="preserve"> install pm2 -g</w:t>
+      </w:r>
+      <w:r>
+        <w:rPr>
+          <w:rFonts w:ascii="Arial" w:hAnsi="Arial" w:cs="Arial" w:hint="eastAsia"/>
+          <w:color w:val="333333"/>
+          <w:sz w:val="21"/>
+          <w:szCs w:val="21"/>
+          <w:shd w:val="clear" w:color="auto" w:fill="FFFFFF"/>
+        </w:rPr>
+        <w:t>安裝好後，</w:t>
+      </w:r>
+      <w:r>
+        <w:rPr>
+          <w:rFonts w:ascii="Arial" w:hAnsi="Arial" w:cs="Arial" w:hint="eastAsia"/>
+          <w:color w:val="333333"/>
+          <w:sz w:val="21"/>
+          <w:szCs w:val="21"/>
+          <w:shd w:val="clear" w:color="auto" w:fill="FFFFFF"/>
+        </w:rPr>
+        <w:t>下</w:t>
+      </w:r>
+      <w:r>
+        <w:rPr>
+          <w:rFonts w:ascii="Arial" w:hAnsi="Arial" w:cs="Arial" w:hint="eastAsia"/>
+          <w:color w:val="333333"/>
+          <w:sz w:val="21"/>
+          <w:szCs w:val="21"/>
+          <w:shd w:val="clear" w:color="auto" w:fill="FFFFFF"/>
+        </w:rPr>
+        <w:t>p</w:t>
+      </w:r>
+      <w:r>
+        <w:rPr>
+          <w:rFonts w:ascii="Arial" w:hAnsi="Arial" w:cs="Arial"/>
+          <w:color w:val="333333"/>
+          <w:sz w:val="21"/>
+          <w:szCs w:val="21"/>
+          <w:shd w:val="clear" w:color="auto" w:fill="FFFFFF"/>
+        </w:rPr>
+        <w:t>m2 start server/bin/www</w:t>
+      </w:r>
+      <w:r>
+        <w:rPr>
+          <w:rFonts w:ascii="Arial" w:hAnsi="Arial" w:cs="Arial" w:hint="eastAsia"/>
+          <w:color w:val="333333"/>
+          <w:sz w:val="21"/>
+          <w:szCs w:val="21"/>
+          <w:shd w:val="clear" w:color="auto" w:fill="FFFFFF"/>
+        </w:rPr>
+        <w:t>即可</w:t>
+      </w:r>
+      <w:r>
+        <w:rPr>
+          <w:rFonts w:ascii="Arial" w:hAnsi="Arial" w:cs="Arial" w:hint="eastAsia"/>
+          <w:color w:val="333333"/>
+          <w:sz w:val="21"/>
+          <w:szCs w:val="21"/>
+          <w:shd w:val="clear" w:color="auto" w:fill="FFFFFF"/>
+        </w:rPr>
+        <w:t>!!!</w:t>
+      </w:r>
+    </w:p>
+    <w:p>
+      <w:pPr>
+        <w:pStyle w:val="a3"/>
+        <w:ind w:leftChars="0" w:left="360"/>
+        <w:rPr>
+          <w:rFonts w:ascii="Arial" w:hAnsi="Arial" w:cs="Arial" w:hint="eastAsia"/>
+          <w:color w:val="333333"/>
+          <w:sz w:val="21"/>
+          <w:szCs w:val="21"/>
+          <w:shd w:val="clear" w:color="auto" w:fill="FFFFFF"/>
+        </w:rPr>
+      </w:pPr>
+      <w:r>
+        <w:rPr>
+          <w:rFonts w:ascii="Arial" w:hAnsi="Arial" w:cs="Arial" w:hint="eastAsia"/>
+          <w:color w:val="333333"/>
+          <w:sz w:val="21"/>
+          <w:szCs w:val="21"/>
+          <w:shd w:val="clear" w:color="auto" w:fill="FFFFFF"/>
+        </w:rPr>
+        <w:t>而可以用</w:t>
+      </w:r>
+      <w:r>
+        <w:rPr>
+          <w:rFonts w:ascii="Arial" w:hAnsi="Arial" w:cs="Arial" w:hint="eastAsia"/>
+          <w:color w:val="333333"/>
+          <w:sz w:val="21"/>
+          <w:szCs w:val="21"/>
+          <w:shd w:val="clear" w:color="auto" w:fill="FFFFFF"/>
+        </w:rPr>
+        <w:t>p</w:t>
+      </w:r>
+      <w:r>
+        <w:rPr>
+          <w:rFonts w:ascii="Arial" w:hAnsi="Arial" w:cs="Arial"/>
+          <w:color w:val="333333"/>
+          <w:sz w:val="21"/>
+          <w:szCs w:val="21"/>
+          <w:shd w:val="clear" w:color="auto" w:fill="FFFFFF"/>
+        </w:rPr>
+        <w:t>m2 list</w:t>
+      </w:r>
+      <w:r>
+        <w:rPr>
+          <w:rFonts w:ascii="Arial" w:hAnsi="Arial" w:cs="Arial" w:hint="eastAsia"/>
+          <w:color w:val="333333"/>
+          <w:sz w:val="21"/>
+          <w:szCs w:val="21"/>
+          <w:shd w:val="clear" w:color="auto" w:fill="FFFFFF"/>
+        </w:rPr>
+        <w:t>列舉</w:t>
+      </w:r>
+      <w:r>
+        <w:rPr>
+          <w:rFonts w:ascii="Arial" w:hAnsi="Arial" w:cs="Arial" w:hint="eastAsia"/>
+          <w:color w:val="333333"/>
+          <w:sz w:val="21"/>
+          <w:szCs w:val="21"/>
+          <w:shd w:val="clear" w:color="auto" w:fill="FFFFFF"/>
+        </w:rPr>
+        <w:t>p</w:t>
+      </w:r>
+      <w:r>
+        <w:rPr>
+          <w:rFonts w:ascii="Arial" w:hAnsi="Arial" w:cs="Arial"/>
+          <w:color w:val="333333"/>
+          <w:sz w:val="21"/>
+          <w:szCs w:val="21"/>
+          <w:shd w:val="clear" w:color="auto" w:fill="FFFFFF"/>
+        </w:rPr>
+        <w:t>rocess</w:t>
+      </w:r>
+      <w:r>
+        <w:rPr>
+          <w:rFonts w:ascii="Arial" w:hAnsi="Arial" w:cs="Arial" w:hint="eastAsia"/>
+          <w:color w:val="333333"/>
+          <w:sz w:val="21"/>
+          <w:szCs w:val="21"/>
+          <w:shd w:val="clear" w:color="auto" w:fill="FFFFFF"/>
+        </w:rPr>
+        <w:t>狀況</w:t>
+      </w:r>
+      <w:r>
+        <w:rPr>
+          <w:rFonts w:ascii="Arial" w:hAnsi="Arial" w:cs="Arial" w:hint="eastAsia"/>
+          <w:color w:val="333333"/>
+          <w:sz w:val="21"/>
+          <w:szCs w:val="21"/>
+          <w:shd w:val="clear" w:color="auto" w:fill="FFFFFF"/>
+        </w:rPr>
+        <w:t>!</w:t>
       </w:r>
       <w:bookmarkStart w:id="0" w:name="_GoBack"/>
       <w:bookmarkEnd w:id="0"/>
+      <w:r>
+        <w:rPr>
+          <w:rFonts w:ascii="Arial" w:hAnsi="Arial" w:cs="Arial" w:hint="eastAsia"/>
+          <w:color w:val="333333"/>
+          <w:sz w:val="21"/>
+          <w:szCs w:val="21"/>
+          <w:shd w:val="clear" w:color="auto" w:fill="FFFFFF"/>
+        </w:rPr>
+        <w:t>!!</w:t>
+      </w:r>
+    </w:p>
+    <w:p>
+      <w:pPr>
+        <w:pStyle w:val="a3"/>
+        <w:ind w:leftChars="0" w:left="360"/>
+        <w:rPr>
+          <w:rFonts w:hint="eastAsia"/>
+        </w:rPr>
+      </w:pPr>
+      <w:r>
+        <w:rPr>
+          <w:noProof/>
+        </w:rPr>
+        <w:drawing>
+          <wp:inline distT="0" distB="0" distL="0" distR="0" wp14:anchorId="7F41EDDB" wp14:editId="2795A806">
+            <wp:extent cx="5274310" cy="2968631"/>
+            <wp:effectExtent l="0" t="0" r="2540" b="3175"/>
+            <wp:docPr id="4" name="圖片 4" descr="C:\Users\user\AppData\Local\Temp\1533474039(1).png"/>
+            <wp:cNvGraphicFramePr>
+              <a:graphicFrameLocks xmlns:a="http://schemas.openxmlformats.org/drawingml/2006/main" noChangeAspect="1"/>
+            </wp:cNvGraphicFramePr>
+            <a:graphic xmlns:a="http://schemas.openxmlformats.org/drawingml/2006/main">
+              <a:graphicData uri="http://schemas.openxmlformats.org/drawingml/2006/picture">
+                <pic:pic xmlns:pic="http://schemas.openxmlformats.org/drawingml/2006/picture">
+                  <pic:nvPicPr>
+                    <pic:cNvPr id="0" name="Picture 4" descr="C:\Users\user\AppData\Local\Temp\1533474039(1).png"/>
+                    <pic:cNvPicPr>
+                      <a:picLocks noChangeAspect="1" noChangeArrowheads="1"/>
+                    </pic:cNvPicPr>
+                  </pic:nvPicPr>
+                  <pic:blipFill>
+                    <a:blip r:embed="rId10">
+                      <a:extLst>
+                        <a:ext uri="{28A0092B-C50C-407E-A947-70E740481C1C}">
+                          <a14:useLocalDpi xmlns:a14="http://schemas.microsoft.com/office/drawing/2010/main" val="0"/>
+                        </a:ext>
+                      </a:extLst>
+                    </a:blip>
+                    <a:srcRect/>
+                    <a:stretch>
+                      <a:fillRect/>
+                    </a:stretch>
+                  </pic:blipFill>
+                  <pic:spPr bwMode="auto">
+                    <a:xfrm>
+                      <a:off x="0" y="0"/>
+                      <a:ext cx="5274310" cy="2968631"/>
+                    </a:xfrm>
+                    <a:prstGeom prst="rect">
+                      <a:avLst/>
+                    </a:prstGeom>
+                    <a:noFill/>
+                    <a:ln>
+                      <a:noFill/>
+                    </a:ln>
+                  </pic:spPr>
+                </pic:pic>
+              </a:graphicData>
+            </a:graphic>
+          </wp:inline>
+        </w:drawing>
+      </w:r>
     </w:p>
     <w:sectPr>
       <w:pgSz w:w="11906" w:h="16838"/>

</xml_diff>